<commit_message>
Added the templates for the second incrementation
</commit_message>
<xml_diff>
--- a/IT Template.docx
+++ b/IT Template.docx
@@ -460,7 +460,94 @@
           <w:szCs w:val="23"/>
           <w:rtl w:val="0"/>
         </w:rPr>
-        <w:t xml:space="preserve">The options menu was the final functional requirement. This menu contained our Vsync option, our resolution option, our keybinding option and our volume slider option. In order to test these, we had to run the game and manually click all the buttons to make sure they worked. For the resolutions option, we actually had to build an instance of the game to test the different resolutions. </w:t>
+        <w:t xml:space="preserve">The options menu was another functional requirement. This menu contained our Vsync option, our resolution option, our keybinding option and our volume slider option. In order to test these, we had to run the game and manually click all the buttons to make sure they worked. For the resolutions option, we actually had to build an instance of the game to test the different resolutions. </w:t>
+      </w:r>
+    </w:p>
+    <w:p>
+      <w:pPr>
+        <w:spacing w:after="0" w:lineRule="auto"/>
+        <w:ind w:right="-13760"/>
+        <w:rPr>
+          <w:sz w:val="23"/>
+          <w:szCs w:val="23"/>
+        </w:rPr>
+      </w:pPr>
+      <w:r>
+        <w:rPr>
+          <w:rtl w:val="0"/>
+        </w:rPr>
+      </w:r>
+    </w:p>
+    <w:p>
+      <w:pPr>
+        <w:spacing w:after="0" w:lineRule="auto"/>
+        <w:ind w:right="-13760"/>
+        <w:rPr>
+          <w:sz w:val="23"/>
+          <w:szCs w:val="23"/>
+        </w:rPr>
+      </w:pPr>
+      <w:r>
+        <w:rPr>
+          <w:sz w:val="23"/>
+          <w:szCs w:val="23"/>
+          <w:rtl w:val="0"/>
+        </w:rPr>
+        <w:t xml:space="preserve">The video slider was the last functional requirement. There are 3 sliders that adjust the volume.</w:t>
+      </w:r>
+    </w:p>
+    <w:p>
+      <w:pPr>
+        <w:spacing w:after="0" w:lineRule="auto"/>
+        <w:ind w:right="-13760"/>
+        <w:rPr>
+          <w:sz w:val="23"/>
+          <w:szCs w:val="23"/>
+        </w:rPr>
+      </w:pPr>
+      <w:r>
+        <w:rPr>
+          <w:sz w:val="23"/>
+          <w:szCs w:val="23"/>
+          <w:rtl w:val="0"/>
+        </w:rPr>
+        <w:t xml:space="preserve">Each slider is for a specific category. There is master, music and sfx. Master controls the overall</w:t>
+      </w:r>
+    </w:p>
+    <w:p>
+      <w:pPr>
+        <w:spacing w:after="0" w:lineRule="auto"/>
+        <w:ind w:right="-13760"/>
+        <w:rPr>
+          <w:sz w:val="23"/>
+          <w:szCs w:val="23"/>
+        </w:rPr>
+      </w:pPr>
+      <w:r>
+        <w:rPr>
+          <w:sz w:val="23"/>
+          <w:szCs w:val="23"/>
+          <w:rtl w:val="0"/>
+        </w:rPr>
+        <w:t xml:space="preserve">volume in the game, the music only controls the song output and the sfx controls in the game</w:t>
+      </w:r>
+    </w:p>
+    <w:p>
+      <w:pPr>
+        <w:spacing w:after="0" w:lineRule="auto"/>
+        <w:ind w:right="-13760"/>
+        <w:rPr>
+          <w:sz w:val="23"/>
+          <w:szCs w:val="23"/>
+        </w:rPr>
+      </w:pPr>
+      <w:r>
+        <w:rPr>
+          <w:sz w:val="23"/>
+          <w:szCs w:val="23"/>
+          <w:rtl w:val="0"/>
+        </w:rPr>
+        <w:t xml:space="preserve">Effects, which is not added yet.</w:t>
       </w:r>
     </w:p>
     <w:p>
@@ -500,18 +587,15 @@
       <w:pPr>
         <w:spacing w:after="0" w:lineRule="auto"/>
         <w:ind w:right="-90"/>
-        <w:rPr>
-          <w:sz w:val="23"/>
-          <w:szCs w:val="23"/>
-        </w:rPr>
-      </w:pPr>
-      <w:r>
-        <w:rPr>
-          <w:sz w:val="23"/>
-          <w:szCs w:val="23"/>
-          <w:rtl w:val="0"/>
-        </w:rPr>
-        <w:t xml:space="preserve">We are going to test for our </w:t>
+        <w:rPr/>
+      </w:pPr>
+      <w:r>
+        <w:rPr>
+          <w:sz w:val="23"/>
+          <w:szCs w:val="23"/>
+          <w:rtl w:val="0"/>
+        </w:rPr>
+        <w:t xml:space="preserve">We have tested for our </w:t>
       </w:r>
       <w:r>
         <w:rPr>
@@ -527,13 +611,8 @@
           <w:szCs w:val="23"/>
           <w:rtl w:val="0"/>
         </w:rPr>
-        <w:t xml:space="preserve"> state by using different scenes as checkpoints. When the player completes that level, it should save the progress into a json file. This can be easily done by just saving the build index in unity. For example, if the player beats level 4, the save file should have level 5 as the starting point. We have not figured out how to save keybinds yet nor option settings but it should be a similar concept to level saving. Player progress is the more important issue we are working on as of now. This is getting handled by Chris. </w:t>
-      </w:r>
-    </w:p>
-    <w:p>
-      <w:pPr>
-        <w:rPr/>
-      </w:pPr>
+        <w:t xml:space="preserve"> state by using different scenes as checkpoints. When the player touches the checkpoint, it saves the level by using PlayerPrefs. In the main menu we have a load button that loads the level depending on which checkpoint the player touches. </w:t>
+      </w:r>
       <w:r>
         <w:rPr>
           <w:rtl w:val="0"/>

</xml_diff>